<commit_message>
1 template aangepast. (nog bijwerken)
</commit_message>
<xml_diff>
--- a/Documentatie/Diagrammen en templates/Templates.docx
+++ b/Documentatie/Diagrammen en templates/Templates.docx
@@ -271,7 +271,13 @@
               <w:rPr>
                 <w:rFonts w:asciiTheme="minorHAnsi" w:hAnsiTheme="minorHAnsi"/>
               </w:rPr>
-              <w:t xml:space="preserve">Ga naar de site en klik op ‘Log in’. </w:t>
+              <w:t>De site moet functioneren. De database moet online zijn.</w:t>
+            </w:r>
+            <w:r>
+              <w:rPr>
+                <w:rFonts w:asciiTheme="minorHAnsi" w:hAnsiTheme="minorHAnsi"/>
+              </w:rPr>
+              <w:t xml:space="preserve"> </w:t>
             </w:r>
           </w:p>
         </w:tc>
@@ -332,7 +338,13 @@
               <w:rPr>
                 <w:rFonts w:asciiTheme="minorHAnsi" w:hAnsiTheme="minorHAnsi"/>
               </w:rPr>
-              <w:t>Je gaat naar de site en klikt op ‘Log in’. Dan verschijnt er een scherm waar je je gebruikersnaam en wachtwoord invult. Daarna wordt er gecheckt of het klopt en als het klopt word je ingelogd.</w:t>
+              <w:t xml:space="preserve">Je gaat naar de site en klikt op ‘Log in’. Dan verschijnt er een scherm waar je je gebruikersnaam en wachtwoord invult. </w:t>
+            </w:r>
+            <w:r>
+              <w:rPr>
+                <w:rFonts w:asciiTheme="minorHAnsi" w:hAnsiTheme="minorHAnsi"/>
+              </w:rPr>
+              <w:t>De database checkt de inlog gegevens en als deze goed zijn ga je door naar de volgende pagina. Kloppen de gegevens niet dan krijg je een foutmelding en kun je opnieuw proberen in te loggen.</w:t>
             </w:r>
           </w:p>
         </w:tc>
@@ -393,7 +405,7 @@
               <w:rPr>
                 <w:rFonts w:asciiTheme="minorHAnsi" w:hAnsiTheme="minorHAnsi"/>
               </w:rPr>
-              <w:t>Klopt je log in niet dan ga je niet door naar de volgende pagina.</w:t>
+              <w:t>Bij een foute log in krijg je een foutmelding.</w:t>
             </w:r>
           </w:p>
         </w:tc>
@@ -454,8 +466,10 @@
               <w:rPr>
                 <w:rFonts w:asciiTheme="minorHAnsi" w:hAnsiTheme="minorHAnsi"/>
               </w:rPr>
-              <w:t>Bij foute log in krijg je een melding.</w:t>
-            </w:r>
+              <w:t>Als na 1 minuut de site nog niet is geladen krijg je een scherm met een foutmelding dat de site niet geladen kan worden.</w:t>
+            </w:r>
+            <w:bookmarkStart w:id="0" w:name="_GoBack"/>
+            <w:bookmarkEnd w:id="0"/>
           </w:p>
         </w:tc>
       </w:tr>
@@ -718,7 +732,13 @@
               <w:rPr>
                 <w:rFonts w:asciiTheme="minorHAnsi" w:hAnsiTheme="minorHAnsi"/>
               </w:rPr>
-              <w:t>Secretariaat, Finance, Sales, Development, Database</w:t>
+              <w:t>Secretariaat, Finan</w:t>
+            </w:r>
+            <w:r>
+              <w:rPr>
+                <w:rFonts w:asciiTheme="minorHAnsi" w:hAnsiTheme="minorHAnsi"/>
+              </w:rPr>
+              <w:t>ce, Sales, Development</w:t>
             </w:r>
           </w:p>
         </w:tc>
@@ -1060,7 +1080,6 @@
                 <w:sz w:val="24"/>
                 <w:szCs w:val="24"/>
               </w:rPr>
-              <w:lastRenderedPageBreak/>
               <w:t>Naam:</w:t>
             </w:r>
           </w:p>
@@ -1557,7 +1576,6 @@
           <w:szCs w:val="32"/>
           <w:u w:val="single"/>
         </w:rPr>
-        <w:lastRenderedPageBreak/>
         <w:t>Sales</w:t>
       </w:r>
     </w:p>
@@ -2451,6 +2469,7 @@
                 <w:sz w:val="26"/>
                 <w:szCs w:val="26"/>
               </w:rPr>
+              <w:lastRenderedPageBreak/>
               <w:t>Niet-functionele eisen:</w:t>
             </w:r>
           </w:p>
@@ -3417,6 +3436,7 @@
                 <w:sz w:val="26"/>
                 <w:szCs w:val="26"/>
               </w:rPr>
+              <w:lastRenderedPageBreak/>
               <w:t>Uitzonderingen:</w:t>
             </w:r>
           </w:p>
@@ -3533,7 +3553,6 @@
                 <w:sz w:val="26"/>
                 <w:szCs w:val="26"/>
               </w:rPr>
-              <w:lastRenderedPageBreak/>
               <w:t>Postconditie:</w:t>
             </w:r>
           </w:p>
@@ -4379,7 +4398,14 @@
               <w:rPr>
                 <w:rFonts w:asciiTheme="minorHAnsi" w:hAnsiTheme="minorHAnsi"/>
               </w:rPr>
-              <w:t>Je logt in als sales of als secretariaat. Dan ga je naar het kopje afspraken. Dan klik je op de dag waarop de afspraak staat die je wilt verwijderen. Dan klik je op de afspraak en dan de button ‘verwijderen’.</w:t>
+              <w:t xml:space="preserve">Je logt in als sales of als secretariaat. Dan ga je naar het kopje afspraken. Dan klik je op de dag waarop de afspraak staat </w:t>
+            </w:r>
+            <w:r>
+              <w:rPr>
+                <w:rFonts w:asciiTheme="minorHAnsi" w:hAnsiTheme="minorHAnsi"/>
+              </w:rPr>
+              <w:lastRenderedPageBreak/>
+              <w:t>die je wilt verwijderen. Dan klik je op de afspraak en dan de button ‘verwijderen’.</w:t>
             </w:r>
           </w:p>
         </w:tc>
@@ -4414,6 +4440,7 @@
                 <w:sz w:val="26"/>
                 <w:szCs w:val="26"/>
               </w:rPr>
+              <w:lastRenderedPageBreak/>
               <w:t>Uitzonderingen:</w:t>
             </w:r>
           </w:p>
@@ -4530,7 +4557,6 @@
                 <w:sz w:val="26"/>
                 <w:szCs w:val="26"/>
               </w:rPr>
-              <w:lastRenderedPageBreak/>
               <w:t>Postconditie:</w:t>
             </w:r>
           </w:p>
@@ -5157,7 +5183,6 @@
           <w:szCs w:val="32"/>
           <w:u w:val="single"/>
         </w:rPr>
-        <w:lastRenderedPageBreak/>
         <w:t>Finance</w:t>
       </w:r>
     </w:p>
@@ -5967,7 +5992,14 @@
               <w:rPr>
                 <w:rFonts w:asciiTheme="minorHAnsi" w:hAnsiTheme="minorHAnsi"/>
               </w:rPr>
-              <w:t>Nadat je bent ingelogd als finance en telefonisch navraag hebt gedaan naar de financiële geschiedenis van een bedrijf ga je naar het kopje BKR. Daar heb je een lijst van alle klanten waarbij de BKR registratie nog niet is ingevuld. Heeft het bedrijf het ooit financieel slecht gehad in het verleden dan vul je het vinkje bij ja in. Dat word automatisch in het systeem gezet bij andere afdelingen.</w:t>
+              <w:t xml:space="preserve">Nadat je bent ingelogd als finance en telefonisch navraag hebt gedaan naar de financiële geschiedenis van een bedrijf ga je naar het kopje BKR. Daar heb je een lijst van alle klanten waarbij de BKR registratie nog niet is ingevuld. Heeft het </w:t>
+            </w:r>
+            <w:r>
+              <w:rPr>
+                <w:rFonts w:asciiTheme="minorHAnsi" w:hAnsiTheme="minorHAnsi"/>
+              </w:rPr>
+              <w:lastRenderedPageBreak/>
+              <w:t>bedrijf het ooit financieel slecht gehad in het verleden dan vul je het vinkje bij ja in. Dat word automatisch in het systeem gezet bij andere afdelingen.</w:t>
             </w:r>
           </w:p>
         </w:tc>
@@ -6002,6 +6034,7 @@
                 <w:sz w:val="26"/>
                 <w:szCs w:val="26"/>
               </w:rPr>
+              <w:lastRenderedPageBreak/>
               <w:t>Uitzonderingen:</w:t>
             </w:r>
           </w:p>
@@ -6057,7 +6090,6 @@
                 <w:sz w:val="26"/>
                 <w:szCs w:val="26"/>
               </w:rPr>
-              <w:lastRenderedPageBreak/>
               <w:t>Niet-functionele eisen:</w:t>
             </w:r>
           </w:p>
@@ -6681,7 +6713,6 @@
           <w:szCs w:val="32"/>
           <w:u w:val="single"/>
         </w:rPr>
-        <w:lastRenderedPageBreak/>
         <w:t>Development</w:t>
       </w:r>
     </w:p>
@@ -7525,14 +7556,14 @@
               <w:rPr>
                 <w:rFonts w:asciiTheme="minorHAnsi" w:hAnsiTheme="minorHAnsi"/>
               </w:rPr>
-              <w:t xml:space="preserve">het aantal projecten. Je kunt de klant aanklikken en daarna aangeven welk project je wilt inzien maar je kunt ook bij de button ‘zoeken’ op project of op klant zoeken. Klik je op het project dan krijg je de klantengegevens en de beschrijving van het project te zien. En </w:t>
+              <w:t xml:space="preserve">het aantal projecten. Je kunt de klant aanklikken en daarna aangeven </w:t>
             </w:r>
             <w:r>
               <w:rPr>
                 <w:rFonts w:asciiTheme="minorHAnsi" w:hAnsiTheme="minorHAnsi"/>
               </w:rPr>
               <w:lastRenderedPageBreak/>
-              <w:t>ook de begintijd, deadline en status van het project.</w:t>
+              <w:t>welk project je wilt inzien maar je kunt ook bij de button ‘zoeken’ op project of op klant zoeken. Klik je op het project dan krijg je de klantengegevens en de beschrijving van het project te zien. En ook de begintijd, deadline en status van het project.</w:t>
             </w:r>
           </w:p>
         </w:tc>
@@ -8169,15 +8200,7 @@
               <w:rPr>
                 <w:rFonts w:asciiTheme="minorHAnsi" w:hAnsiTheme="minorHAnsi"/>
               </w:rPr>
-              <w:t>Melding met ‘Weet u het zeker?</w:t>
-            </w:r>
-            <w:bookmarkStart w:id="0" w:name="_GoBack"/>
-            <w:bookmarkEnd w:id="0"/>
-            <w:r>
-              <w:rPr>
-                <w:rFonts w:asciiTheme="minorHAnsi" w:hAnsiTheme="minorHAnsi"/>
-              </w:rPr>
-              <w:t>’</w:t>
+              <w:t>Melding met ‘Weet u het zeker?’</w:t>
             </w:r>
           </w:p>
         </w:tc>

</xml_diff>

<commit_message>
activiteiten diagram ZO MOET HET !
</commit_message>
<xml_diff>
--- a/Documentatie/Diagrammen en templates/Templates.docx
+++ b/Documentatie/Diagrammen en templates/Templates.docx
@@ -468,8 +468,6 @@
               </w:rPr>
               <w:t>Als na 1 minuut de site nog niet is geladen krijg je een scherm met een foutmelding dat de site niet geladen kan worden.</w:t>
             </w:r>
-            <w:bookmarkStart w:id="0" w:name="_GoBack"/>
-            <w:bookmarkEnd w:id="0"/>
           </w:p>
         </w:tc>
       </w:tr>
@@ -799,7 +797,7 @@
               <w:rPr>
                 <w:rFonts w:asciiTheme="minorHAnsi" w:hAnsiTheme="minorHAnsi"/>
               </w:rPr>
-              <w:t>Je bent ingelogd en klikt links onder op de button ‘Log out’.</w:t>
+              <w:t>Je bent ingelogd.</w:t>
             </w:r>
           </w:p>
         </w:tc>
@@ -860,7 +858,7 @@
               <w:rPr>
                 <w:rFonts w:asciiTheme="minorHAnsi" w:hAnsiTheme="minorHAnsi"/>
               </w:rPr>
-              <w:t>Als je in bent gelogd en je wil uitloggen heb je links onder op de pagina ‘Log out’ staan, als je daarop heb geklikt logt hij automatisch uit.</w:t>
+              <w:t>Je klikt links onder op ‘Log out’. Dan word je uitgelogd en kom je op de Homepage terecht.</w:t>
             </w:r>
           </w:p>
         </w:tc>
@@ -972,6 +970,14 @@
                 <w:rFonts w:asciiTheme="minorHAnsi" w:hAnsiTheme="minorHAnsi"/>
               </w:rPr>
             </w:pPr>
+            <w:r>
+              <w:rPr>
+                <w:rFonts w:asciiTheme="minorHAnsi" w:hAnsiTheme="minorHAnsi"/>
+              </w:rPr>
+              <w:t>Ben je niet na 1 minuut uitgelogd krijg je een melding: ‘Het is niet mogelijk om uit te loggen’.</w:t>
+            </w:r>
+            <w:bookmarkStart w:id="0" w:name="_GoBack"/>
+            <w:bookmarkEnd w:id="0"/>
           </w:p>
         </w:tc>
       </w:tr>
@@ -1350,7 +1356,21 @@
               <w:rPr>
                 <w:rFonts w:asciiTheme="minorHAnsi" w:hAnsiTheme="minorHAnsi"/>
               </w:rPr>
-              <w:t>Na inloggen kun je per user de klanten inzien maar wel allemaal ergens anders. Bij finance kun je de informatie zien bij de facturen, bij development bij de projecten, bij secretariaat bij klanten en bij sales ook bij klanten. Daar zie je de informatie van de klant zoals de naam van het bedrijf, de contactpersoon, het adres enz.</w:t>
+              <w:t xml:space="preserve">Na inloggen kun je per user de klanten inzien maar wel allemaal ergens anders. Bij </w:t>
+            </w:r>
+            <w:proofErr w:type="spellStart"/>
+            <w:r>
+              <w:rPr>
+                <w:rFonts w:asciiTheme="minorHAnsi" w:hAnsiTheme="minorHAnsi"/>
+              </w:rPr>
+              <w:t>finance</w:t>
+            </w:r>
+            <w:proofErr w:type="spellEnd"/>
+            <w:r>
+              <w:rPr>
+                <w:rFonts w:asciiTheme="minorHAnsi" w:hAnsiTheme="minorHAnsi"/>
+              </w:rPr>
+              <w:t xml:space="preserve"> kun je de informatie zien bij de facturen, bij development bij de projecten, bij secretariaat bij klanten en bij sales ook bij klanten. Daar zie je de informatie van de klant zoals de naam van het bedrijf, de contactpersoon, het adres enz.</w:t>
             </w:r>
           </w:p>
         </w:tc>
@@ -1890,7 +1910,35 @@
               <w:rPr>
                 <w:rFonts w:asciiTheme="minorHAnsi" w:hAnsiTheme="minorHAnsi"/>
               </w:rPr>
-              <w:t>Je logt in als sales en klikt op klanten, dan ga je naar aanmaken en daar krijg je een lijst met gegevens die je in moet vullen van een klant. Die vul je in en dan klik je op ‘Submit’. Dan wordt de klant doorgestuurd naar finance zodat zij een BKR-check kunnen doen.</w:t>
+              <w:t>Je logt in als sales en klikt op klanten, dan ga je naar aanmaken en daar krijg je een lijst met gegevens die je in moet vullen van een klant. Die vul je in en dan klik je op ‘</w:t>
+            </w:r>
+            <w:proofErr w:type="spellStart"/>
+            <w:r>
+              <w:rPr>
+                <w:rFonts w:asciiTheme="minorHAnsi" w:hAnsiTheme="minorHAnsi"/>
+              </w:rPr>
+              <w:t>Submit</w:t>
+            </w:r>
+            <w:proofErr w:type="spellEnd"/>
+            <w:r>
+              <w:rPr>
+                <w:rFonts w:asciiTheme="minorHAnsi" w:hAnsiTheme="minorHAnsi"/>
+              </w:rPr>
+              <w:t xml:space="preserve">’. Dan wordt de klant doorgestuurd naar </w:t>
+            </w:r>
+            <w:proofErr w:type="spellStart"/>
+            <w:r>
+              <w:rPr>
+                <w:rFonts w:asciiTheme="minorHAnsi" w:hAnsiTheme="minorHAnsi"/>
+              </w:rPr>
+              <w:t>finance</w:t>
+            </w:r>
+            <w:proofErr w:type="spellEnd"/>
+            <w:r>
+              <w:rPr>
+                <w:rFonts w:asciiTheme="minorHAnsi" w:hAnsiTheme="minorHAnsi"/>
+              </w:rPr>
+              <w:t xml:space="preserve"> zodat zij een BKR-check kunnen doen.</w:t>
             </w:r>
           </w:p>
         </w:tc>
@@ -2379,7 +2427,21 @@
               <w:rPr>
                 <w:rFonts w:asciiTheme="minorHAnsi" w:hAnsiTheme="minorHAnsi"/>
               </w:rPr>
-              <w:t xml:space="preserve">Je logt in als sales en gaat naar het kopje klanten. Daar klik je op een klant die je wilt wijzigen en dan klik je boven aan de pagina op ‘Bewerken’. Dan krijg je alle informatie van de klant en kun je het bewerken. Klik op ‘Submit’ en de nieuwe gegevens worden in het systeem gezet. </w:t>
+              <w:t>Je logt in als sales en gaat naar het kopje klanten. Daar klik je op een klant die je wilt wijzigen en dan klik je boven aan de pagina op ‘Bewerken’. Dan krijg je alle informatie van de klant en kun je het bewerken. Klik op ‘</w:t>
+            </w:r>
+            <w:proofErr w:type="spellStart"/>
+            <w:r>
+              <w:rPr>
+                <w:rFonts w:asciiTheme="minorHAnsi" w:hAnsiTheme="minorHAnsi"/>
+              </w:rPr>
+              <w:t>Submit</w:t>
+            </w:r>
+            <w:proofErr w:type="spellEnd"/>
+            <w:r>
+              <w:rPr>
+                <w:rFonts w:asciiTheme="minorHAnsi" w:hAnsiTheme="minorHAnsi"/>
+              </w:rPr>
+              <w:t xml:space="preserve">’ en de nieuwe gegevens worden in het systeem gezet. </w:t>
             </w:r>
           </w:p>
         </w:tc>
@@ -3401,7 +3463,21 @@
               <w:rPr>
                 <w:rFonts w:asciiTheme="minorHAnsi" w:hAnsiTheme="minorHAnsi"/>
               </w:rPr>
-              <w:t>een lijstje waarin word gevraagd wie de afspraak heeft, met wie en van welk bedrijf en hoelaat.</w:t>
+              <w:t xml:space="preserve">een lijstje waarin word gevraagd wie de afspraak heeft, met wie en van welk bedrijf en </w:t>
+            </w:r>
+            <w:proofErr w:type="spellStart"/>
+            <w:r>
+              <w:rPr>
+                <w:rFonts w:asciiTheme="minorHAnsi" w:hAnsiTheme="minorHAnsi"/>
+              </w:rPr>
+              <w:t>hoelaat</w:t>
+            </w:r>
+            <w:proofErr w:type="spellEnd"/>
+            <w:r>
+              <w:rPr>
+                <w:rFonts w:asciiTheme="minorHAnsi" w:hAnsiTheme="minorHAnsi"/>
+              </w:rPr>
+              <w:t>.</w:t>
             </w:r>
           </w:p>
         </w:tc>
@@ -3897,7 +3973,21 @@
               <w:rPr>
                 <w:rFonts w:asciiTheme="minorHAnsi" w:hAnsiTheme="minorHAnsi"/>
               </w:rPr>
-              <w:t xml:space="preserve">Je logt in als sales of als secretariaat. Dan ga je naar het kopje afspraken waarna je een kalender krijgt te zien. Klik op de dag waarop de afspraak staat die je wilt wijzigen en je krijgt de lijst met afspraken. Klik op de afspraak en dan op wijzigen. Dan kun je je afspraak aanpassen en klik je op ‘Submit’. </w:t>
+              <w:t>Je logt in als sales of als secretariaat. Dan ga je naar het kopje afspraken waarna je een kalender krijgt te zien. Klik op de dag waarop de afspraak staat die je wilt wijzigen en je krijgt de lijst met afspraken. Klik op de afspraak en dan op wijzigen. Dan kun je je afspraak aanpassen en klik je op ‘</w:t>
+            </w:r>
+            <w:proofErr w:type="spellStart"/>
+            <w:r>
+              <w:rPr>
+                <w:rFonts w:asciiTheme="minorHAnsi" w:hAnsiTheme="minorHAnsi"/>
+              </w:rPr>
+              <w:t>Submit</w:t>
+            </w:r>
+            <w:proofErr w:type="spellEnd"/>
+            <w:r>
+              <w:rPr>
+                <w:rFonts w:asciiTheme="minorHAnsi" w:hAnsiTheme="minorHAnsi"/>
+              </w:rPr>
+              <w:t xml:space="preserve">’. </w:t>
             </w:r>
           </w:p>
         </w:tc>
@@ -5436,7 +5526,21 @@
               <w:rPr>
                 <w:rFonts w:asciiTheme="minorHAnsi" w:hAnsiTheme="minorHAnsi"/>
               </w:rPr>
-              <w:t>Je bent ingelogd als finance.</w:t>
+              <w:t xml:space="preserve">Je bent ingelogd als </w:t>
+            </w:r>
+            <w:proofErr w:type="spellStart"/>
+            <w:r>
+              <w:rPr>
+                <w:rFonts w:asciiTheme="minorHAnsi" w:hAnsiTheme="minorHAnsi"/>
+              </w:rPr>
+              <w:t>finance</w:t>
+            </w:r>
+            <w:proofErr w:type="spellEnd"/>
+            <w:r>
+              <w:rPr>
+                <w:rFonts w:asciiTheme="minorHAnsi" w:hAnsiTheme="minorHAnsi"/>
+              </w:rPr>
+              <w:t>.</w:t>
             </w:r>
           </w:p>
         </w:tc>
@@ -5497,7 +5601,21 @@
               <w:rPr>
                 <w:rFonts w:asciiTheme="minorHAnsi" w:hAnsiTheme="minorHAnsi"/>
               </w:rPr>
-              <w:t xml:space="preserve">Je logt in als finance. Nadat je bent ingelogd ga je naar het kopje facturen. Daar klik je op ‘Aanmaken’. Dan krijg je een lijst van de klanten en geef je aan voor welke klant je een factuur wil aanmaken. Dan krijg je de pagina waarop je een factuur aan kunt maken. </w:t>
+              <w:t xml:space="preserve">Je logt in als </w:t>
+            </w:r>
+            <w:proofErr w:type="spellStart"/>
+            <w:r>
+              <w:rPr>
+                <w:rFonts w:asciiTheme="minorHAnsi" w:hAnsiTheme="minorHAnsi"/>
+              </w:rPr>
+              <w:t>finance</w:t>
+            </w:r>
+            <w:proofErr w:type="spellEnd"/>
+            <w:r>
+              <w:rPr>
+                <w:rFonts w:asciiTheme="minorHAnsi" w:hAnsiTheme="minorHAnsi"/>
+              </w:rPr>
+              <w:t xml:space="preserve">. Nadat je bent ingelogd ga je naar het kopje facturen. Daar klik je op ‘Aanmaken’. Dan krijg je een lijst van de klanten en geef je aan voor welke klant je een factuur wil aanmaken. Dan krijg je de pagina waarop je een factuur aan kunt maken. </w:t>
             </w:r>
           </w:p>
         </w:tc>
@@ -5931,7 +6049,21 @@
               <w:rPr>
                 <w:rFonts w:asciiTheme="minorHAnsi" w:hAnsiTheme="minorHAnsi"/>
               </w:rPr>
-              <w:t>Je logt in als finance.</w:t>
+              <w:t xml:space="preserve">Je logt in als </w:t>
+            </w:r>
+            <w:proofErr w:type="spellStart"/>
+            <w:r>
+              <w:rPr>
+                <w:rFonts w:asciiTheme="minorHAnsi" w:hAnsiTheme="minorHAnsi"/>
+              </w:rPr>
+              <w:t>finance</w:t>
+            </w:r>
+            <w:proofErr w:type="spellEnd"/>
+            <w:r>
+              <w:rPr>
+                <w:rFonts w:asciiTheme="minorHAnsi" w:hAnsiTheme="minorHAnsi"/>
+              </w:rPr>
+              <w:t>.</w:t>
             </w:r>
           </w:p>
         </w:tc>
@@ -5992,7 +6124,21 @@
               <w:rPr>
                 <w:rFonts w:asciiTheme="minorHAnsi" w:hAnsiTheme="minorHAnsi"/>
               </w:rPr>
-              <w:t xml:space="preserve">Nadat je bent ingelogd als finance en telefonisch navraag hebt gedaan naar de financiële geschiedenis van een bedrijf ga je naar het kopje BKR. Daar heb je een lijst van alle klanten waarbij de BKR registratie nog niet is ingevuld. Heeft het </w:t>
+              <w:t xml:space="preserve">Nadat je bent ingelogd als </w:t>
+            </w:r>
+            <w:proofErr w:type="spellStart"/>
+            <w:r>
+              <w:rPr>
+                <w:rFonts w:asciiTheme="minorHAnsi" w:hAnsiTheme="minorHAnsi"/>
+              </w:rPr>
+              <w:t>finance</w:t>
+            </w:r>
+            <w:proofErr w:type="spellEnd"/>
+            <w:r>
+              <w:rPr>
+                <w:rFonts w:asciiTheme="minorHAnsi" w:hAnsiTheme="minorHAnsi"/>
+              </w:rPr>
+              <w:t xml:space="preserve"> en telefonisch navraag hebt gedaan naar de financiële geschiedenis van een bedrijf ga je naar het kopje BKR. Daar heb je een lijst van alle klanten waarbij de BKR registratie nog niet is ingevuld. Heeft het </w:t>
             </w:r>
             <w:r>
               <w:rPr>
@@ -6447,7 +6593,21 @@
               <w:rPr>
                 <w:rFonts w:asciiTheme="minorHAnsi" w:hAnsiTheme="minorHAnsi"/>
               </w:rPr>
-              <w:t>Je bent ingelogd als finance of als secretariaat.</w:t>
+              <w:t xml:space="preserve">Je bent ingelogd als </w:t>
+            </w:r>
+            <w:proofErr w:type="spellStart"/>
+            <w:r>
+              <w:rPr>
+                <w:rFonts w:asciiTheme="minorHAnsi" w:hAnsiTheme="minorHAnsi"/>
+              </w:rPr>
+              <w:t>finance</w:t>
+            </w:r>
+            <w:proofErr w:type="spellEnd"/>
+            <w:r>
+              <w:rPr>
+                <w:rFonts w:asciiTheme="minorHAnsi" w:hAnsiTheme="minorHAnsi"/>
+              </w:rPr>
+              <w:t xml:space="preserve"> of als secretariaat.</w:t>
             </w:r>
           </w:p>
         </w:tc>
@@ -6508,7 +6668,21 @@
               <w:rPr>
                 <w:rFonts w:asciiTheme="minorHAnsi" w:hAnsiTheme="minorHAnsi"/>
               </w:rPr>
-              <w:t>Je logt in als finance of als secretariaat en gaat naar het kopje facturen. Daar klik je op de klant waarvan je een factuur wilt inzien. Dan krijg je een lijst met de facturen van die klant en klik je op de factuur die je wilt inzien. Dan krijg je de factuur te zien.</w:t>
+              <w:t xml:space="preserve">Je logt in als </w:t>
+            </w:r>
+            <w:proofErr w:type="spellStart"/>
+            <w:r>
+              <w:rPr>
+                <w:rFonts w:asciiTheme="minorHAnsi" w:hAnsiTheme="minorHAnsi"/>
+              </w:rPr>
+              <w:t>finance</w:t>
+            </w:r>
+            <w:proofErr w:type="spellEnd"/>
+            <w:r>
+              <w:rPr>
+                <w:rFonts w:asciiTheme="minorHAnsi" w:hAnsiTheme="minorHAnsi"/>
+              </w:rPr>
+              <w:t xml:space="preserve"> of als secretariaat en gaat naar het kopje facturen. Daar klik je op de klant waarvan je een factuur wilt inzien. Dan krijg je een lijst met de facturen van die klant en klik je op de factuur die je wilt inzien. Dan krijg je de factuur te zien.</w:t>
             </w:r>
           </w:p>
         </w:tc>

</xml_diff>

<commit_message>
Templates, taakverdeling functioneel ontwerp
</commit_message>
<xml_diff>
--- a/Documentatie/Diagrammen en templates/Templates.docx
+++ b/Documentatie/Diagrammen en templates/Templates.docx
@@ -405,7 +405,7 @@
               <w:rPr>
                 <w:rFonts w:asciiTheme="minorHAnsi" w:hAnsiTheme="minorHAnsi"/>
               </w:rPr>
-              <w:t>Bij een foute log in krijg je een foutmelding.</w:t>
+              <w:t>Je kunt niet inloggen als je niet de juiste inlog gegevens hebt.</w:t>
             </w:r>
           </w:p>
         </w:tc>
@@ -976,8 +976,6 @@
               </w:rPr>
               <w:t>Ben je niet na 1 minuut uitgelogd krijg je een melding: ‘Het is niet mogelijk om uit te loggen’.</w:t>
             </w:r>
-            <w:bookmarkStart w:id="0" w:name="_GoBack"/>
-            <w:bookmarkEnd w:id="0"/>
           </w:p>
         </w:tc>
       </w:tr>
@@ -1427,6 +1425,12 @@
                 <w:rFonts w:asciiTheme="minorHAnsi" w:hAnsiTheme="minorHAnsi"/>
               </w:rPr>
             </w:pPr>
+            <w:r>
+              <w:rPr>
+                <w:rFonts w:asciiTheme="minorHAnsi" w:hAnsiTheme="minorHAnsi"/>
+              </w:rPr>
+              <w:t>Er moet minimaal 1 klant in staan wil je de klanten kunnen zien.</w:t>
+            </w:r>
           </w:p>
         </w:tc>
       </w:tr>
@@ -1995,6 +1999,12 @@
                 <w:rFonts w:asciiTheme="minorHAnsi" w:hAnsiTheme="minorHAnsi"/>
               </w:rPr>
             </w:pPr>
+            <w:r>
+              <w:rPr>
+                <w:rFonts w:asciiTheme="minorHAnsi" w:hAnsiTheme="minorHAnsi"/>
+              </w:rPr>
+              <w:t>Alle verplichte velden moeten ingevuld zijn.</w:t>
+            </w:r>
           </w:p>
         </w:tc>
       </w:tr>
@@ -2498,6 +2508,12 @@
                 <w:rFonts w:asciiTheme="minorHAnsi" w:hAnsiTheme="minorHAnsi"/>
               </w:rPr>
             </w:pPr>
+            <w:r>
+              <w:rPr>
+                <w:rFonts w:asciiTheme="minorHAnsi" w:hAnsiTheme="minorHAnsi"/>
+              </w:rPr>
+              <w:t>Alle verplichte velden moeten ingevuld zijn.</w:t>
+            </w:r>
           </w:p>
         </w:tc>
       </w:tr>
@@ -2994,12 +3010,6 @@
                 <w:rFonts w:asciiTheme="minorHAnsi" w:hAnsiTheme="minorHAnsi"/>
               </w:rPr>
             </w:pPr>
-            <w:r>
-              <w:rPr>
-                <w:rFonts w:asciiTheme="minorHAnsi" w:hAnsiTheme="minorHAnsi"/>
-              </w:rPr>
-              <w:t>Klik je op ‘nee’ dan word de klant niet inactief gezet.</w:t>
-            </w:r>
           </w:p>
         </w:tc>
       </w:tr>
@@ -3059,7 +3069,7 @@
               <w:rPr>
                 <w:rFonts w:asciiTheme="minorHAnsi" w:hAnsiTheme="minorHAnsi"/>
               </w:rPr>
-              <w:t>Scherm waar bevestiging word gevraagd.</w:t>
+              <w:t>Melding ‘Weet u het zeker?’</w:t>
             </w:r>
           </w:p>
         </w:tc>
@@ -3596,6 +3606,12 @@
                 <w:rFonts w:asciiTheme="minorHAnsi" w:hAnsiTheme="minorHAnsi"/>
               </w:rPr>
             </w:pPr>
+            <w:r>
+              <w:rPr>
+                <w:rFonts w:asciiTheme="minorHAnsi" w:hAnsiTheme="minorHAnsi"/>
+              </w:rPr>
+              <w:t>Bij dagen die al geweest zijn melding: ‘Afspraak toevoegen niet mogelijk.’</w:t>
+            </w:r>
           </w:p>
         </w:tc>
       </w:tr>
@@ -4553,6 +4569,12 @@
                 <w:rFonts w:asciiTheme="minorHAnsi" w:hAnsiTheme="minorHAnsi"/>
               </w:rPr>
             </w:pPr>
+            <w:r>
+              <w:rPr>
+                <w:rFonts w:asciiTheme="minorHAnsi" w:hAnsiTheme="minorHAnsi"/>
+              </w:rPr>
+              <w:t>Secretariaat kan geen afspraken van Sales verwijderen.</w:t>
+            </w:r>
           </w:p>
         </w:tc>
       </w:tr>
@@ -5676,7 +5698,7 @@
               <w:rPr>
                 <w:rFonts w:asciiTheme="minorHAnsi" w:hAnsiTheme="minorHAnsi"/>
               </w:rPr>
-              <w:t>Kun je een klant niet vinden dan kun je naar de zoekfunctie gaan en zoek je op klant.</w:t>
+              <w:t>Alle verplichte velden moeten ingevuld zijn.</w:t>
             </w:r>
           </w:p>
         </w:tc>
@@ -6138,14 +6160,14 @@
               <w:rPr>
                 <w:rFonts w:asciiTheme="minorHAnsi" w:hAnsiTheme="minorHAnsi"/>
               </w:rPr>
-              <w:t xml:space="preserve"> en telefonisch navraag hebt gedaan naar de financiële geschiedenis van een bedrijf ga je naar het kopje BKR. Daar heb je een lijst van alle klanten waarbij de BKR registratie nog niet is ingevuld. Heeft het </w:t>
+              <w:t xml:space="preserve"> en telefonisch navraag hebt gedaan naar de financiële geschiedenis van een bedrijf ga je naar het kopje BKR. Daar heb je een lijst van alle klanten waarbij de BKR registratie nog niet is ingevuld. Heeft het bedrijf het ooit financieel slecht gehad in </w:t>
             </w:r>
             <w:r>
               <w:rPr>
                 <w:rFonts w:asciiTheme="minorHAnsi" w:hAnsiTheme="minorHAnsi"/>
               </w:rPr>
               <w:lastRenderedPageBreak/>
-              <w:t>bedrijf het ooit financieel slecht gehad in het verleden dan vul je het vinkje bij ja in. Dat word automatisch in het systeem gezet bij andere afdelingen.</w:t>
+              <w:t>het verleden dan vul je het vinkje bij ja in. Dat word automatisch in het systeem gezet bij andere afdelingen.</w:t>
             </w:r>
           </w:p>
         </w:tc>
@@ -6739,6 +6761,12 @@
                 <w:rFonts w:asciiTheme="minorHAnsi" w:hAnsiTheme="minorHAnsi"/>
               </w:rPr>
             </w:pPr>
+            <w:r>
+              <w:rPr>
+                <w:rFonts w:asciiTheme="minorHAnsi" w:hAnsiTheme="minorHAnsi"/>
+              </w:rPr>
+              <w:t>Inactieve facturen niet zichtbaar voor afdeling Finance.</w:t>
+            </w:r>
           </w:p>
         </w:tc>
       </w:tr>
@@ -7262,63 +7290,69 @@
               <w:rPr>
                 <w:rFonts w:asciiTheme="minorHAnsi" w:hAnsiTheme="minorHAnsi"/>
               </w:rPr>
+              <w:t>Afgeronde projecten kun je niet bewerken.</w:t>
+            </w:r>
+          </w:p>
+        </w:tc>
+      </w:tr>
+      <w:tr>
+        <w:trPr>
+          <w:trHeight w:val="636"/>
+        </w:trPr>
+        <w:tc>
+          <w:tcPr>
+            <w:tcW w:w="4245" w:type="dxa"/>
+            <w:tcBorders>
+              <w:top w:val="single" w:sz="4" w:space="0" w:color="auto"/>
+              <w:left w:val="single" w:sz="4" w:space="0" w:color="auto"/>
+              <w:bottom w:val="single" w:sz="4" w:space="0" w:color="auto"/>
+              <w:right w:val="single" w:sz="4" w:space="0" w:color="auto"/>
+            </w:tcBorders>
+            <w:hideMark/>
+          </w:tcPr>
+          <w:p>
+            <w:pPr>
+              <w:spacing w:line="240" w:lineRule="auto"/>
+              <w:rPr>
+                <w:b/>
+                <w:sz w:val="26"/>
+                <w:szCs w:val="26"/>
+              </w:rPr>
+            </w:pPr>
+            <w:r>
+              <w:rPr>
+                <w:b/>
+                <w:sz w:val="26"/>
+                <w:szCs w:val="26"/>
+              </w:rPr>
+              <w:t>Niet-functionele eisen:</w:t>
+            </w:r>
+          </w:p>
+        </w:tc>
+        <w:tc>
+          <w:tcPr>
+            <w:tcW w:w="4245" w:type="dxa"/>
+            <w:tcBorders>
+              <w:top w:val="single" w:sz="4" w:space="0" w:color="auto"/>
+              <w:left w:val="single" w:sz="4" w:space="0" w:color="auto"/>
+              <w:bottom w:val="single" w:sz="4" w:space="0" w:color="auto"/>
+              <w:right w:val="single" w:sz="4" w:space="0" w:color="auto"/>
+            </w:tcBorders>
+            <w:hideMark/>
+          </w:tcPr>
+          <w:p>
+            <w:pPr>
+              <w:pStyle w:val="Default"/>
+              <w:rPr>
+                <w:rFonts w:asciiTheme="minorHAnsi" w:hAnsiTheme="minorHAnsi"/>
+              </w:rPr>
+            </w:pPr>
+            <w:r>
+              <w:rPr>
+                <w:rFonts w:asciiTheme="minorHAnsi" w:hAnsiTheme="minorHAnsi"/>
+              </w:rPr>
               <w:t>Als een project is afgerond word het automatisch op inactief gezet.</w:t>
             </w:r>
-          </w:p>
-        </w:tc>
-      </w:tr>
-      <w:tr>
-        <w:trPr>
-          <w:trHeight w:val="636"/>
-        </w:trPr>
-        <w:tc>
-          <w:tcPr>
-            <w:tcW w:w="4245" w:type="dxa"/>
-            <w:tcBorders>
-              <w:top w:val="single" w:sz="4" w:space="0" w:color="auto"/>
-              <w:left w:val="single" w:sz="4" w:space="0" w:color="auto"/>
-              <w:bottom w:val="single" w:sz="4" w:space="0" w:color="auto"/>
-              <w:right w:val="single" w:sz="4" w:space="0" w:color="auto"/>
-            </w:tcBorders>
-            <w:hideMark/>
-          </w:tcPr>
-          <w:p>
-            <w:pPr>
-              <w:spacing w:line="240" w:lineRule="auto"/>
-              <w:rPr>
-                <w:b/>
-                <w:sz w:val="26"/>
-                <w:szCs w:val="26"/>
-              </w:rPr>
-            </w:pPr>
-            <w:r>
-              <w:rPr>
-                <w:b/>
-                <w:sz w:val="26"/>
-                <w:szCs w:val="26"/>
-              </w:rPr>
-              <w:t>Niet-functionele eisen:</w:t>
-            </w:r>
-          </w:p>
-        </w:tc>
-        <w:tc>
-          <w:tcPr>
-            <w:tcW w:w="4245" w:type="dxa"/>
-            <w:tcBorders>
-              <w:top w:val="single" w:sz="4" w:space="0" w:color="auto"/>
-              <w:left w:val="single" w:sz="4" w:space="0" w:color="auto"/>
-              <w:bottom w:val="single" w:sz="4" w:space="0" w:color="auto"/>
-              <w:right w:val="single" w:sz="4" w:space="0" w:color="auto"/>
-            </w:tcBorders>
-            <w:hideMark/>
-          </w:tcPr>
-          <w:p>
-            <w:pPr>
-              <w:pStyle w:val="Default"/>
-              <w:rPr>
-                <w:rFonts w:asciiTheme="minorHAnsi" w:hAnsiTheme="minorHAnsi"/>
-              </w:rPr>
-            </w:pPr>
           </w:p>
         </w:tc>
       </w:tr>
@@ -8315,6 +8349,8 @@
                 <w:rFonts w:asciiTheme="minorHAnsi" w:hAnsiTheme="minorHAnsi"/>
               </w:rPr>
             </w:pPr>
+            <w:bookmarkStart w:id="0" w:name="_GoBack"/>
+            <w:bookmarkEnd w:id="0"/>
           </w:p>
         </w:tc>
       </w:tr>

</xml_diff>

<commit_message>
veel te veel aanpassingen :D
</commit_message>
<xml_diff>
--- a/Documentatie/Diagrammen en templates/Templates.docx
+++ b/Documentatie/Diagrammen en templates/Templates.docx
@@ -23,7 +23,7 @@
     </w:p>
     <w:tbl>
       <w:tblPr>
-        <w:tblStyle w:val="Tabelraster"/>
+        <w:tblStyle w:val="TableGrid"/>
         <w:tblW w:w="0" w:type="auto"/>
         <w:tblInd w:w="0" w:type="dxa"/>
         <w:tblLook w:val="04A0" w:firstRow="1" w:lastRow="0" w:firstColumn="1" w:lastColumn="0" w:noHBand="0" w:noVBand="1"/>
@@ -204,13 +204,24 @@
               <w:pStyle w:val="Default"/>
               <w:rPr>
                 <w:rFonts w:asciiTheme="minorHAnsi" w:hAnsiTheme="minorHAnsi"/>
-              </w:rPr>
-            </w:pPr>
-            <w:r>
-              <w:rPr>
-                <w:rFonts w:asciiTheme="minorHAnsi" w:hAnsiTheme="minorHAnsi"/>
-              </w:rPr>
-              <w:t>Secretariaat, Finance, Sales, Development, Database</w:t>
+                <w:lang w:val="en-US"/>
+              </w:rPr>
+            </w:pPr>
+            <w:proofErr w:type="spellStart"/>
+            <w:r>
+              <w:rPr>
+                <w:rFonts w:asciiTheme="minorHAnsi" w:hAnsiTheme="minorHAnsi"/>
+                <w:lang w:val="en-US"/>
+              </w:rPr>
+              <w:t>Secretariaat</w:t>
+            </w:r>
+            <w:proofErr w:type="spellEnd"/>
+            <w:r>
+              <w:rPr>
+                <w:rFonts w:asciiTheme="minorHAnsi" w:hAnsiTheme="minorHAnsi"/>
+                <w:lang w:val="en-US"/>
+              </w:rPr>
+              <w:t>, Finance, Sales, Development, Database</w:t>
             </w:r>
           </w:p>
         </w:tc>
@@ -278,6 +289,12 @@
                 <w:rFonts w:asciiTheme="minorHAnsi" w:hAnsiTheme="minorHAnsi"/>
               </w:rPr>
               <w:t xml:space="preserve"> </w:t>
+            </w:r>
+            <w:r>
+              <w:rPr>
+                <w:rFonts w:asciiTheme="minorHAnsi" w:hAnsiTheme="minorHAnsi"/>
+              </w:rPr>
+              <w:t>Niet ingelogd zijn.</w:t>
             </w:r>
           </w:p>
         </w:tc>
@@ -543,7 +560,7 @@
     </w:p>
     <w:tbl>
       <w:tblPr>
-        <w:tblStyle w:val="Tabelraster"/>
+        <w:tblStyle w:val="TableGrid"/>
         <w:tblW w:w="0" w:type="auto"/>
         <w:tblInd w:w="0" w:type="dxa"/>
         <w:tblLook w:val="04A0" w:firstRow="1" w:lastRow="0" w:firstColumn="1" w:lastColumn="0" w:noHBand="0" w:noVBand="1"/>
@@ -1045,7 +1062,7 @@
     <w:p/>
     <w:tbl>
       <w:tblPr>
-        <w:tblStyle w:val="Tabelraster"/>
+        <w:tblStyle w:val="TableGrid"/>
         <w:tblW w:w="0" w:type="auto"/>
         <w:tblInd w:w="0" w:type="dxa"/>
         <w:tblLook w:val="04A0" w:firstRow="1" w:lastRow="0" w:firstColumn="1" w:lastColumn="0" w:noHBand="0" w:noVBand="1"/>
@@ -1226,13 +1243,24 @@
               <w:pStyle w:val="Default"/>
               <w:rPr>
                 <w:rFonts w:asciiTheme="minorHAnsi" w:hAnsiTheme="minorHAnsi"/>
-              </w:rPr>
-            </w:pPr>
-            <w:r>
-              <w:rPr>
-                <w:rFonts w:asciiTheme="minorHAnsi" w:hAnsiTheme="minorHAnsi"/>
-              </w:rPr>
-              <w:t>Secretariaat, Finance, Sales, Development, Database</w:t>
+                <w:lang w:val="en-US"/>
+              </w:rPr>
+            </w:pPr>
+            <w:proofErr w:type="spellStart"/>
+            <w:r>
+              <w:rPr>
+                <w:rFonts w:asciiTheme="minorHAnsi" w:hAnsiTheme="minorHAnsi"/>
+                <w:lang w:val="en-US"/>
+              </w:rPr>
+              <w:t>Secretariaat</w:t>
+            </w:r>
+            <w:proofErr w:type="spellEnd"/>
+            <w:r>
+              <w:rPr>
+                <w:rFonts w:asciiTheme="minorHAnsi" w:hAnsiTheme="minorHAnsi"/>
+                <w:lang w:val="en-US"/>
+              </w:rPr>
+              <w:t>, Finance, Sales, Development, Database</w:t>
             </w:r>
           </w:p>
         </w:tc>
@@ -1605,7 +1633,7 @@
     </w:p>
     <w:tbl>
       <w:tblPr>
-        <w:tblStyle w:val="Tabelraster"/>
+        <w:tblStyle w:val="TableGrid"/>
         <w:tblW w:w="0" w:type="auto"/>
         <w:tblInd w:w="0" w:type="dxa"/>
         <w:tblLook w:val="04A0" w:firstRow="1" w:lastRow="0" w:firstColumn="1" w:lastColumn="0" w:noHBand="0" w:noVBand="1"/>
@@ -2128,7 +2156,7 @@
     <w:p/>
     <w:tbl>
       <w:tblPr>
-        <w:tblStyle w:val="Tabelraster"/>
+        <w:tblStyle w:val="TableGrid"/>
         <w:tblW w:w="0" w:type="auto"/>
         <w:tblInd w:w="0" w:type="dxa"/>
         <w:tblLook w:val="04A0" w:firstRow="1" w:lastRow="0" w:firstColumn="1" w:lastColumn="0" w:noHBand="0" w:noVBand="1"/>
@@ -2437,7 +2465,21 @@
               <w:rPr>
                 <w:rFonts w:asciiTheme="minorHAnsi" w:hAnsiTheme="minorHAnsi"/>
               </w:rPr>
-              <w:t>Je logt in als sales en gaat naar het kopje klanten. Daar klik je op een klant die je wilt wijzigen en dan klik je boven aan de pagina op ‘Bewerken’. Dan krijg je alle informatie van de klant en kun je het bewerken. Klik op ‘</w:t>
+              <w:t xml:space="preserve">Je logt in als sales en gaat naar het kopje klanten. Daar klik je op een klant die je wilt wijzigen en dan klik je boven aan de pagina op ‘Bewerken’. </w:t>
+            </w:r>
+            <w:proofErr w:type="gramStart"/>
+            <w:r>
+              <w:rPr>
+                <w:rFonts w:asciiTheme="minorHAnsi" w:hAnsiTheme="minorHAnsi"/>
+              </w:rPr>
+              <w:t xml:space="preserve">Dan krijg je alle informatie van de klant en kun je het bewerken. </w:t>
+            </w:r>
+            <w:proofErr w:type="gramEnd"/>
+            <w:r>
+              <w:rPr>
+                <w:rFonts w:asciiTheme="minorHAnsi" w:hAnsiTheme="minorHAnsi"/>
+              </w:rPr>
+              <w:t>Klik op ‘</w:t>
             </w:r>
             <w:proofErr w:type="spellStart"/>
             <w:r>
@@ -2644,7 +2686,7 @@
     <w:p/>
     <w:tbl>
       <w:tblPr>
-        <w:tblStyle w:val="Tabelraster"/>
+        <w:tblStyle w:val="TableGrid"/>
         <w:tblW w:w="0" w:type="auto"/>
         <w:tblInd w:w="0" w:type="dxa"/>
         <w:tblLook w:val="04A0" w:firstRow="1" w:lastRow="0" w:firstColumn="1" w:lastColumn="0" w:noHBand="0" w:noVBand="1"/>
@@ -2894,6 +2936,12 @@
               </w:rPr>
               <w:t>Je bent ingelogd als sales.</w:t>
             </w:r>
+            <w:r>
+              <w:rPr>
+                <w:rFonts w:asciiTheme="minorHAnsi" w:hAnsiTheme="minorHAnsi"/>
+              </w:rPr>
+              <w:t xml:space="preserve"> Niet wanneer factuur openstaat.</w:t>
+            </w:r>
           </w:p>
         </w:tc>
       </w:tr>
@@ -2953,7 +3001,15 @@
               <w:rPr>
                 <w:rFonts w:asciiTheme="minorHAnsi" w:hAnsiTheme="minorHAnsi"/>
               </w:rPr>
-              <w:t>Nadat je bent ingelogd als sales klink je op klanten en krijg je de lijst van klanten te zien. Klik je op het hokje bij ‘inactief’ dan word de klant na bevestiging inactief gezet.</w:t>
+              <w:t xml:space="preserve">Nadat je bent ingelogd als sales klink je op klanten en krijg je de lijst van klanten </w:t>
+            </w:r>
+            <w:bookmarkStart w:id="0" w:name="_GoBack"/>
+            <w:bookmarkEnd w:id="0"/>
+            <w:r>
+              <w:rPr>
+                <w:rFonts w:asciiTheme="minorHAnsi" w:hAnsiTheme="minorHAnsi"/>
+              </w:rPr>
+              <w:t>te zien. Klik je op het hokje bij ‘inactief’ dan word de klant na bevestiging inactief gezet.</w:t>
             </w:r>
           </w:p>
         </w:tc>
@@ -3158,7 +3214,7 @@
     </w:p>
     <w:tbl>
       <w:tblPr>
-        <w:tblStyle w:val="Tabelraster"/>
+        <w:tblStyle w:val="TableGrid"/>
         <w:tblW w:w="0" w:type="auto"/>
         <w:tblInd w:w="0" w:type="dxa"/>
         <w:tblLook w:val="04A0" w:firstRow="1" w:lastRow="0" w:firstColumn="1" w:lastColumn="0" w:noHBand="0" w:noVBand="1"/>
@@ -3680,7 +3736,7 @@
     <w:p/>
     <w:tbl>
       <w:tblPr>
-        <w:tblStyle w:val="Tabelraster"/>
+        <w:tblStyle w:val="TableGrid"/>
         <w:tblW w:w="0" w:type="auto"/>
         <w:tblInd w:w="0" w:type="dxa"/>
         <w:tblLook w:val="04A0" w:firstRow="1" w:lastRow="0" w:firstColumn="1" w:lastColumn="0" w:noHBand="0" w:noVBand="1"/>
@@ -4195,7 +4251,7 @@
     <w:p/>
     <w:tbl>
       <w:tblPr>
-        <w:tblStyle w:val="Tabelraster"/>
+        <w:tblStyle w:val="TableGrid"/>
         <w:tblW w:w="0" w:type="auto"/>
         <w:tblInd w:w="0" w:type="dxa"/>
         <w:tblLook w:val="04A0" w:firstRow="1" w:lastRow="0" w:firstColumn="1" w:lastColumn="0" w:noHBand="0" w:noVBand="1"/>
@@ -4704,7 +4760,7 @@
     <w:p/>
     <w:tbl>
       <w:tblPr>
-        <w:tblStyle w:val="Tabelraster"/>
+        <w:tblStyle w:val="TableGrid"/>
         <w:tblW w:w="0" w:type="auto"/>
         <w:tblInd w:w="0" w:type="dxa"/>
         <w:tblLook w:val="04A0" w:firstRow="1" w:lastRow="0" w:firstColumn="1" w:lastColumn="0" w:noHBand="0" w:noVBand="1"/>
@@ -5300,7 +5356,7 @@
     </w:p>
     <w:tbl>
       <w:tblPr>
-        <w:tblStyle w:val="Tabelraster"/>
+        <w:tblStyle w:val="TableGrid"/>
         <w:tblW w:w="0" w:type="auto"/>
         <w:tblInd w:w="0" w:type="dxa"/>
         <w:tblLook w:val="04A0" w:firstRow="1" w:lastRow="0" w:firstColumn="1" w:lastColumn="0" w:noHBand="0" w:noVBand="1"/>
@@ -5637,7 +5693,21 @@
               <w:rPr>
                 <w:rFonts w:asciiTheme="minorHAnsi" w:hAnsiTheme="minorHAnsi"/>
               </w:rPr>
-              <w:t xml:space="preserve">. Nadat je bent ingelogd ga je naar het kopje facturen. Daar klik je op ‘Aanmaken’. Dan krijg je een lijst van de klanten en geef je aan voor welke klant je een factuur wil aanmaken. Dan krijg je de pagina waarop je een factuur aan kunt maken. </w:t>
+              <w:t xml:space="preserve">. Nadat je bent ingelogd ga je naar het kopje facturen. Daar klik je op ‘Aanmaken’. </w:t>
+            </w:r>
+            <w:proofErr w:type="gramStart"/>
+            <w:r>
+              <w:rPr>
+                <w:rFonts w:asciiTheme="minorHAnsi" w:hAnsiTheme="minorHAnsi"/>
+              </w:rPr>
+              <w:t xml:space="preserve">Dan krijg je een lijst van de klanten en geef je aan voor welke klant je een factuur wil aanmaken. </w:t>
+            </w:r>
+            <w:proofErr w:type="gramEnd"/>
+            <w:r>
+              <w:rPr>
+                <w:rFonts w:asciiTheme="minorHAnsi" w:hAnsiTheme="minorHAnsi"/>
+              </w:rPr>
+              <w:t xml:space="preserve">Dan krijg je de pagina waarop je een factuur aan kunt maken. </w:t>
             </w:r>
           </w:p>
         </w:tc>
@@ -5823,7 +5893,7 @@
     <w:p/>
     <w:tbl>
       <w:tblPr>
-        <w:tblStyle w:val="Tabelraster"/>
+        <w:tblStyle w:val="TableGrid"/>
         <w:tblW w:w="0" w:type="auto"/>
         <w:tblInd w:w="0" w:type="dxa"/>
         <w:tblLook w:val="04A0" w:firstRow="1" w:lastRow="0" w:firstColumn="1" w:lastColumn="0" w:noHBand="0" w:noVBand="1"/>
@@ -6167,7 +6237,21 @@
                 <w:rFonts w:asciiTheme="minorHAnsi" w:hAnsiTheme="minorHAnsi"/>
               </w:rPr>
               <w:lastRenderedPageBreak/>
-              <w:t>het verleden dan vul je het vinkje bij ja in. Dat word automatisch in het systeem gezet bij andere afdelingen.</w:t>
+              <w:t xml:space="preserve">het verleden dan vul je het vinkje bij ja in. Dat </w:t>
+            </w:r>
+            <w:proofErr w:type="gramStart"/>
+            <w:r>
+              <w:rPr>
+                <w:rFonts w:asciiTheme="minorHAnsi" w:hAnsiTheme="minorHAnsi"/>
+              </w:rPr>
+              <w:t>word</w:t>
+            </w:r>
+            <w:proofErr w:type="gramEnd"/>
+            <w:r>
+              <w:rPr>
+                <w:rFonts w:asciiTheme="minorHAnsi" w:hAnsiTheme="minorHAnsi"/>
+              </w:rPr>
+              <w:t xml:space="preserve"> automatisch in het systeem gezet bij andere afdelingen.</w:t>
             </w:r>
           </w:p>
         </w:tc>
@@ -6367,7 +6451,7 @@
     </w:p>
     <w:tbl>
       <w:tblPr>
-        <w:tblStyle w:val="Tabelraster"/>
+        <w:tblStyle w:val="TableGrid"/>
         <w:tblW w:w="0" w:type="auto"/>
         <w:tblInd w:w="0" w:type="dxa"/>
         <w:tblLook w:val="04A0" w:firstRow="1" w:lastRow="0" w:firstColumn="1" w:lastColumn="0" w:noHBand="0" w:noVBand="1"/>
@@ -6704,7 +6788,21 @@
               <w:rPr>
                 <w:rFonts w:asciiTheme="minorHAnsi" w:hAnsiTheme="minorHAnsi"/>
               </w:rPr>
-              <w:t xml:space="preserve"> of als secretariaat en gaat naar het kopje facturen. Daar klik je op de klant waarvan je een factuur wilt inzien. Dan krijg je een lijst met de facturen van die klant en klik je op de factuur die je wilt inzien. Dan krijg je de factuur te zien.</w:t>
+              <w:t xml:space="preserve"> of als secretariaat en gaat naar het kopje facturen. Daar klik je op de klant </w:t>
+            </w:r>
+            <w:proofErr w:type="gramStart"/>
+            <w:r>
+              <w:rPr>
+                <w:rFonts w:asciiTheme="minorHAnsi" w:hAnsiTheme="minorHAnsi"/>
+              </w:rPr>
+              <w:t>waarvan</w:t>
+            </w:r>
+            <w:proofErr w:type="gramEnd"/>
+            <w:r>
+              <w:rPr>
+                <w:rFonts w:asciiTheme="minorHAnsi" w:hAnsiTheme="minorHAnsi"/>
+              </w:rPr>
+              <w:t xml:space="preserve"> je een factuur wilt inzien. Dan krijg je een lijst met de facturen van die klant en klik je op de factuur die je wilt inzien. Dan krijg je de factuur te zien.</w:t>
             </w:r>
           </w:p>
         </w:tc>
@@ -6920,7 +7018,7 @@
     </w:p>
     <w:tbl>
       <w:tblPr>
-        <w:tblStyle w:val="Tabelraster"/>
+        <w:tblStyle w:val="TableGrid"/>
         <w:tblW w:w="0" w:type="auto"/>
         <w:tblInd w:w="0" w:type="dxa"/>
         <w:tblLook w:val="04A0" w:firstRow="1" w:lastRow="0" w:firstColumn="1" w:lastColumn="0" w:noHBand="0" w:noVBand="1"/>
@@ -7412,7 +7510,21 @@
               <w:rPr>
                 <w:rFonts w:asciiTheme="minorHAnsi" w:hAnsiTheme="minorHAnsi"/>
               </w:rPr>
-              <w:t>Je heb de status van een project bijgewerkt.</w:t>
+              <w:t xml:space="preserve">Je </w:t>
+            </w:r>
+            <w:proofErr w:type="gramStart"/>
+            <w:r>
+              <w:rPr>
+                <w:rFonts w:asciiTheme="minorHAnsi" w:hAnsiTheme="minorHAnsi"/>
+              </w:rPr>
+              <w:t>heb</w:t>
+            </w:r>
+            <w:proofErr w:type="gramEnd"/>
+            <w:r>
+              <w:rPr>
+                <w:rFonts w:asciiTheme="minorHAnsi" w:hAnsiTheme="minorHAnsi"/>
+              </w:rPr>
+              <w:t xml:space="preserve"> de status van een project bijgewerkt.</w:t>
             </w:r>
           </w:p>
         </w:tc>
@@ -7449,7 +7561,7 @@
     </w:p>
     <w:tbl>
       <w:tblPr>
-        <w:tblStyle w:val="Tabelraster"/>
+        <w:tblStyle w:val="TableGrid"/>
         <w:tblW w:w="0" w:type="auto"/>
         <w:tblInd w:w="0" w:type="dxa"/>
         <w:tblLook w:val="04A0" w:firstRow="1" w:lastRow="0" w:firstColumn="1" w:lastColumn="0" w:noHBand="0" w:noVBand="1"/>
@@ -7977,7 +8089,7 @@
     </w:p>
     <w:tbl>
       <w:tblPr>
-        <w:tblStyle w:val="Tabelraster"/>
+        <w:tblStyle w:val="TableGrid"/>
         <w:tblW w:w="0" w:type="auto"/>
         <w:tblInd w:w="0" w:type="dxa"/>
         <w:tblLook w:val="04A0" w:firstRow="1" w:lastRow="0" w:firstColumn="1" w:lastColumn="0" w:noHBand="0" w:noVBand="1"/>
@@ -8349,8 +8461,6 @@
                 <w:rFonts w:asciiTheme="minorHAnsi" w:hAnsiTheme="minorHAnsi"/>
               </w:rPr>
             </w:pPr>
-            <w:bookmarkStart w:id="0" w:name="_GoBack"/>
-            <w:bookmarkEnd w:id="0"/>
           </w:p>
         </w:tc>
       </w:tr>
@@ -8887,7 +8997,7 @@
     <w:lsdException w:name="List Table 6 Colorful Accent 6" w:uiPriority="51"/>
     <w:lsdException w:name="List Table 7 Colorful Accent 6" w:uiPriority="52"/>
   </w:latentStyles>
-  <w:style w:type="paragraph" w:default="1" w:styleId="Standaard">
+  <w:style w:type="paragraph" w:default="1" w:styleId="Normal">
     <w:name w:val="Normal"/>
     <w:qFormat/>
     <w:rsid w:val="00A83FA9"/>
@@ -8895,13 +9005,13 @@
       <w:spacing w:line="256" w:lineRule="auto"/>
     </w:pPr>
   </w:style>
-  <w:style w:type="character" w:default="1" w:styleId="Standaardalinea-lettertype">
+  <w:style w:type="character" w:default="1" w:styleId="DefaultParagraphFont">
     <w:name w:val="Default Paragraph Font"/>
     <w:uiPriority w:val="1"/>
     <w:semiHidden/>
     <w:unhideWhenUsed/>
   </w:style>
-  <w:style w:type="table" w:default="1" w:styleId="Standaardtabel">
+  <w:style w:type="table" w:default="1" w:styleId="TableNormal">
     <w:name w:val="Normal Table"/>
     <w:uiPriority w:val="99"/>
     <w:semiHidden/>
@@ -8916,7 +9026,7 @@
       </w:tblCellMar>
     </w:tblPr>
   </w:style>
-  <w:style w:type="numbering" w:default="1" w:styleId="Geenlijst">
+  <w:style w:type="numbering" w:default="1" w:styleId="NoList">
     <w:name w:val="No List"/>
     <w:uiPriority w:val="99"/>
     <w:semiHidden/>
@@ -8938,9 +9048,9 @@
       <w:szCs w:val="24"/>
     </w:rPr>
   </w:style>
-  <w:style w:type="table" w:styleId="Tabelraster">
+  <w:style w:type="table" w:styleId="TableGrid">
     <w:name w:val="Table Grid"/>
-    <w:basedOn w:val="Standaardtabel"/>
+    <w:basedOn w:val="TableNormal"/>
     <w:uiPriority w:val="39"/>
     <w:rsid w:val="00A83FA9"/>
     <w:pPr>

</xml_diff>